<commit_message>
Home page bug fix
</commit_message>
<xml_diff>
--- a/Page de garde UPPRO 3A.docx
+++ b/Page de garde UPPRO 3A.docx
@@ -340,7 +340,17 @@
           <w:sz w:val="28"/>
           <w:szCs w:val="28"/>
         </w:rPr>
-        <w:t xml:space="preserve"> D’APPLICATION</w:t>
+        <w:t xml:space="preserve"> </w:t>
+      </w:r>
+      <w:r>
+        <w:rPr>
+          <w:rFonts w:ascii="Bookman Old Style" w:hAnsi="Bookman Old Style"/>
+          <w:b/>
+          <w:bCs/>
+          <w:sz w:val="28"/>
+          <w:szCs w:val="28"/>
+        </w:rPr>
+        <w:t>PROFESSIONNEL</w:t>
       </w:r>
     </w:p>
     <w:p>

</xml_diff>